<commit_message>
Formatting tweaks on .docx
</commit_message>
<xml_diff>
--- a/public/resume.docx
+++ b/public/resume.docx
@@ -16,18 +16,19 @@
         </w:tblCellMar>
       </w:tblPr>
       <w:tblGrid>
-        <w:gridCol w:w="2486"/>
-        <w:gridCol w:w="2968"/>
+        <w:gridCol w:w="2485"/>
+        <w:gridCol w:w="2969"/>
         <w:gridCol w:w="3514"/>
       </w:tblGrid>
       <w:tr>
         <w:trPr>
-          <w:trHeight w:val="1671" w:hRule="atLeast"/>
+          <w:trHeight w:val="1404" w:hRule="atLeast"/>
         </w:trPr>
         <w:tc>
           <w:tcPr>
-            <w:tcW w:w="2486" w:type="dxa"/>
+            <w:tcW w:w="2485" w:type="dxa"/>
             <w:tcBorders/>
+            <w:vAlign w:val="center"/>
           </w:tcPr>
           <w:p>
             <w:pPr>
@@ -100,13 +101,13 @@
         </w:tc>
         <w:tc>
           <w:tcPr>
-            <w:tcW w:w="2968" w:type="dxa"/>
+            <w:tcW w:w="2969" w:type="dxa"/>
             <w:tcBorders/>
+            <w:vAlign w:val="center"/>
           </w:tcPr>
           <w:p>
             <w:pPr>
               <w:pStyle w:val="Normal"/>
-              <w:pBdr/>
               <w:bidi w:val="0"/>
               <w:jc w:val="left"/>
               <w:rPr>
@@ -129,31 +130,32 @@
           <w:tcPr>
             <w:tcW w:w="3514" w:type="dxa"/>
             <w:tcBorders/>
+            <w:vAlign w:val="center"/>
           </w:tcPr>
           <w:tbl>
             <w:tblPr>
               <w:tblW w:w="3386" w:type="dxa"/>
               <w:jc w:val="left"/>
-              <w:tblInd w:w="-5" w:type="dxa"/>
+              <w:tblInd w:w="0" w:type="dxa"/>
               <w:tblLayout w:type="fixed"/>
               <w:tblCellMar>
-                <w:top w:w="55" w:type="dxa"/>
-                <w:left w:w="55" w:type="dxa"/>
-                <w:bottom w:w="55" w:type="dxa"/>
-                <w:right w:w="55" w:type="dxa"/>
+                <w:top w:w="29" w:type="dxa"/>
+                <w:left w:w="29" w:type="dxa"/>
+                <w:bottom w:w="29" w:type="dxa"/>
+                <w:right w:w="29" w:type="dxa"/>
               </w:tblCellMar>
             </w:tblPr>
             <w:tblGrid>
-              <w:gridCol w:w="954"/>
-              <w:gridCol w:w="814"/>
-              <w:gridCol w:w="986"/>
+              <w:gridCol w:w="953"/>
+              <w:gridCol w:w="815"/>
+              <w:gridCol w:w="985"/>
               <w:gridCol w:w="632"/>
             </w:tblGrid>
             <w:tr>
               <w:trPr/>
               <w:tc>
                 <w:tcPr>
-                  <w:tcW w:w="3386" w:type="dxa"/>
+                  <w:tcW w:w="3385" w:type="dxa"/>
                   <w:gridSpan w:val="4"/>
                   <w:tcBorders/>
                 </w:tcPr>
@@ -163,16 +165,15 @@
                     <w:bidi w:val="0"/>
                     <w:jc w:val="center"/>
                     <w:rPr>
-                      <w:rFonts w:ascii="FreeSans" w:hAnsi="FreeSans"/>
-                      <w:sz w:val="18"/>
-                      <w:szCs w:val="18"/>
+                      <w:sz w:val="16"/>
+                      <w:szCs w:val="16"/>
                     </w:rPr>
                   </w:pPr>
                   <w:r>
                     <w:rPr>
                       <w:rFonts w:ascii="FreeSans" w:hAnsi="FreeSans"/>
-                      <w:sz w:val="18"/>
-                      <w:szCs w:val="18"/>
+                      <w:sz w:val="16"/>
+                      <w:szCs w:val="16"/>
                     </w:rPr>
                     <w:t>A Few Of My Favorite ...</w:t>
                   </w:r>
@@ -183,7 +184,7 @@
               <w:trPr/>
               <w:tc>
                 <w:tcPr>
-                  <w:tcW w:w="954" w:type="dxa"/>
+                  <w:tcW w:w="953" w:type="dxa"/>
                   <w:tcBorders/>
                 </w:tcPr>
                 <w:p>
@@ -218,7 +219,7 @@
               </w:tc>
               <w:tc>
                 <w:tcPr>
-                  <w:tcW w:w="814" w:type="dxa"/>
+                  <w:tcW w:w="815" w:type="dxa"/>
                   <w:tcBorders/>
                 </w:tcPr>
                 <w:p>
@@ -253,7 +254,7 @@
               </w:tc>
               <w:tc>
                 <w:tcPr>
-                  <w:tcW w:w="986" w:type="dxa"/>
+                  <w:tcW w:w="985" w:type="dxa"/>
                   <w:tcBorders/>
                 </w:tcPr>
                 <w:p>
@@ -326,7 +327,7 @@
               <w:trPr/>
               <w:tc>
                 <w:tcPr>
-                  <w:tcW w:w="954" w:type="dxa"/>
+                  <w:tcW w:w="953" w:type="dxa"/>
                   <w:tcBorders/>
                 </w:tcPr>
                 <w:p>
@@ -352,7 +353,7 @@
               </w:tc>
               <w:tc>
                 <w:tcPr>
-                  <w:tcW w:w="814" w:type="dxa"/>
+                  <w:tcW w:w="815" w:type="dxa"/>
                   <w:tcBorders/>
                 </w:tcPr>
                 <w:p>
@@ -378,7 +379,7 @@
               </w:tc>
               <w:tc>
                 <w:tcPr>
-                  <w:tcW w:w="986" w:type="dxa"/>
+                  <w:tcW w:w="985" w:type="dxa"/>
                   <w:tcBorders/>
                 </w:tcPr>
                 <w:p>
@@ -433,7 +434,7 @@
               <w:trPr/>
               <w:tc>
                 <w:tcPr>
-                  <w:tcW w:w="954" w:type="dxa"/>
+                  <w:tcW w:w="953" w:type="dxa"/>
                   <w:tcBorders/>
                 </w:tcPr>
                 <w:p>
@@ -459,7 +460,7 @@
               </w:tc>
               <w:tc>
                 <w:tcPr>
-                  <w:tcW w:w="814" w:type="dxa"/>
+                  <w:tcW w:w="815" w:type="dxa"/>
                   <w:tcBorders/>
                 </w:tcPr>
                 <w:p>
@@ -485,7 +486,7 @@
               </w:tc>
               <w:tc>
                 <w:tcPr>
-                  <w:tcW w:w="986" w:type="dxa"/>
+                  <w:tcW w:w="985" w:type="dxa"/>
                   <w:tcBorders/>
                 </w:tcPr>
                 <w:p>
@@ -540,7 +541,7 @@
               <w:trPr/>
               <w:tc>
                 <w:tcPr>
-                  <w:tcW w:w="954" w:type="dxa"/>
+                  <w:tcW w:w="953" w:type="dxa"/>
                   <w:tcBorders/>
                 </w:tcPr>
                 <w:p>
@@ -566,7 +567,7 @@
               </w:tc>
               <w:tc>
                 <w:tcPr>
-                  <w:tcW w:w="814" w:type="dxa"/>
+                  <w:tcW w:w="815" w:type="dxa"/>
                   <w:tcBorders/>
                 </w:tcPr>
                 <w:p>
@@ -592,7 +593,7 @@
               </w:tc>
               <w:tc>
                 <w:tcPr>
-                  <w:tcW w:w="986" w:type="dxa"/>
+                  <w:tcW w:w="985" w:type="dxa"/>
                   <w:tcBorders/>
                 </w:tcPr>
                 <w:p>
@@ -649,7 +650,7 @@
               </w:trPr>
               <w:tc>
                 <w:tcPr>
-                  <w:tcW w:w="954" w:type="dxa"/>
+                  <w:tcW w:w="953" w:type="dxa"/>
                   <w:tcBorders/>
                 </w:tcPr>
                 <w:p>
@@ -675,7 +676,7 @@
               </w:tc>
               <w:tc>
                 <w:tcPr>
-                  <w:tcW w:w="814" w:type="dxa"/>
+                  <w:tcW w:w="815" w:type="dxa"/>
                   <w:tcBorders/>
                 </w:tcPr>
                 <w:p>
@@ -701,7 +702,7 @@
               </w:tc>
               <w:tc>
                 <w:tcPr>
-                  <w:tcW w:w="986" w:type="dxa"/>
+                  <w:tcW w:w="985" w:type="dxa"/>
                   <w:tcBorders/>
                 </w:tcPr>
                 <w:p>
@@ -786,7 +787,8 @@
       </w:pPr>
       <w:r>
         <w:rPr>
-          <w:rFonts w:ascii="FreeSans" w:hAnsi="FreeSans"/>
+          <w:sz w:val="18"/>
+          <w:szCs w:val="18"/>
         </w:rPr>
       </w:r>
     </w:p>
@@ -834,15 +836,15 @@
         </w:tblCellMar>
       </w:tblPr>
       <w:tblGrid>
-        <w:gridCol w:w="921"/>
-        <w:gridCol w:w="3686"/>
-        <w:gridCol w:w="4447"/>
+        <w:gridCol w:w="920"/>
+        <w:gridCol w:w="4051"/>
+        <w:gridCol w:w="4083"/>
       </w:tblGrid>
       <w:tr>
         <w:trPr/>
         <w:tc>
           <w:tcPr>
-            <w:tcW w:w="921" w:type="dxa"/>
+            <w:tcW w:w="920" w:type="dxa"/>
             <w:tcBorders/>
           </w:tcPr>
           <w:p>
@@ -896,7 +898,7 @@
         </w:tc>
         <w:tc>
           <w:tcPr>
-            <w:tcW w:w="3686" w:type="dxa"/>
+            <w:tcW w:w="4051" w:type="dxa"/>
             <w:tcBorders/>
           </w:tcPr>
           <w:p>
@@ -1037,7 +1039,7 @@
         </w:tc>
         <w:tc>
           <w:tcPr>
-            <w:tcW w:w="4447" w:type="dxa"/>
+            <w:tcW w:w="4083" w:type="dxa"/>
             <w:tcBorders/>
           </w:tcPr>
           <w:p>
@@ -1054,7 +1056,19 @@
               <w:rPr>
                 <w:rFonts w:ascii="FreeSans" w:hAnsi="FreeSans"/>
               </w:rPr>
-              <w:t>- Will deliver in Q1 2026: An LLM-based text interface in front of ServiceNow to increase employee satisfaction.</w:t>
+              <w:t xml:space="preserve">Will deliver in Q1 2026: An LLM-based text interface in front of ServiceNow </w:t>
+            </w:r>
+            <w:r>
+              <w:rPr>
+                <w:rFonts w:ascii="FreeSans" w:hAnsi="FreeSans"/>
+              </w:rPr>
+              <w:t xml:space="preserve">and other internal web applications </w:t>
+            </w:r>
+            <w:r>
+              <w:rPr>
+                <w:rFonts w:ascii="FreeSans" w:hAnsi="FreeSans"/>
+              </w:rPr>
+              <w:t>to increase employee satisfaction.</w:t>
             </w:r>
           </w:p>
         </w:tc>
@@ -1063,7 +1077,7 @@
         <w:trPr/>
         <w:tc>
           <w:tcPr>
-            <w:tcW w:w="921" w:type="dxa"/>
+            <w:tcW w:w="920" w:type="dxa"/>
             <w:tcBorders/>
           </w:tcPr>
           <w:p>
@@ -1117,7 +1131,7 @@
         </w:tc>
         <w:tc>
           <w:tcPr>
-            <w:tcW w:w="3686" w:type="dxa"/>
+            <w:tcW w:w="4051" w:type="dxa"/>
             <w:tcBorders/>
           </w:tcPr>
           <w:p>
@@ -1202,41 +1216,45 @@
         </w:tc>
         <w:tc>
           <w:tcPr>
-            <w:tcW w:w="4447" w:type="dxa"/>
+            <w:tcW w:w="4083" w:type="dxa"/>
             <w:tcBorders/>
           </w:tcPr>
           <w:p>
             <w:pPr>
               <w:pStyle w:val="Normal"/>
-              <w:bidi w:val="0"/>
-              <w:ind w:left="0"/>
-              <w:jc w:val="left"/>
-              <w:rPr>
-                <w:rFonts w:ascii="FreeSans" w:hAnsi="FreeSans"/>
-              </w:rPr>
-            </w:pPr>
-            <w:r>
-              <w:rPr>
-                <w:rFonts w:ascii="FreeSans" w:hAnsi="FreeSans"/>
-              </w:rPr>
-              <w:t>- Health improvements</w:t>
-            </w:r>
-          </w:p>
-          <w:p>
-            <w:pPr>
-              <w:pStyle w:val="Normal"/>
-              <w:bidi w:val="0"/>
-              <w:ind w:left="0"/>
-              <w:jc w:val="left"/>
-              <w:rPr>
-                <w:rFonts w:ascii="FreeSans" w:hAnsi="FreeSans"/>
-              </w:rPr>
-            </w:pPr>
-            <w:r>
-              <w:rPr>
-                <w:rFonts w:ascii="FreeSans" w:hAnsi="FreeSans"/>
-              </w:rPr>
-              <w:t>- Improved habits, personal and interpersonal skills</w:t>
+              <w:numPr>
+                <w:ilvl w:val="0"/>
+                <w:numId w:val="1"/>
+              </w:numPr>
+              <w:bidi w:val="0"/>
+              <w:jc w:val="left"/>
+              <w:rPr/>
+            </w:pPr>
+            <w:r>
+              <w:rPr>
+                <w:rFonts w:ascii="FreeSans" w:hAnsi="FreeSans"/>
+              </w:rPr>
+              <w:t>Health improvements</w:t>
+            </w:r>
+          </w:p>
+          <w:p>
+            <w:pPr>
+              <w:pStyle w:val="Normal"/>
+              <w:numPr>
+                <w:ilvl w:val="0"/>
+                <w:numId w:val="1"/>
+              </w:numPr>
+              <w:bidi w:val="0"/>
+              <w:jc w:val="left"/>
+              <w:rPr>
+                <w:rFonts w:ascii="FreeSans" w:hAnsi="FreeSans"/>
+              </w:rPr>
+            </w:pPr>
+            <w:r>
+              <w:rPr>
+                <w:rFonts w:ascii="FreeSans" w:hAnsi="FreeSans"/>
+              </w:rPr>
+              <w:t>Improved habits, personal and interpersonal skills</w:t>
             </w:r>
           </w:p>
         </w:tc>
@@ -1245,7 +1263,7 @@
         <w:trPr/>
         <w:tc>
           <w:tcPr>
-            <w:tcW w:w="921" w:type="dxa"/>
+            <w:tcW w:w="920" w:type="dxa"/>
             <w:tcBorders/>
           </w:tcPr>
           <w:p>
@@ -1299,7 +1317,7 @@
         </w:tc>
         <w:tc>
           <w:tcPr>
-            <w:tcW w:w="3686" w:type="dxa"/>
+            <w:tcW w:w="4051" w:type="dxa"/>
             <w:tcBorders/>
           </w:tcPr>
           <w:p>
@@ -1383,12 +1401,7 @@
               </w:rPr>
             </w:pPr>
             <w:r>
-              <w:rPr>
-                <w:rFonts w:ascii="FreeSans" w:hAnsi="FreeSans"/>
-                <w:sz w:val="18"/>
-                <w:szCs w:val="18"/>
-              </w:rPr>
-              <w:t xml:space="preserve">      </w:t>
+              <w:rPr/>
             </w:r>
           </w:p>
           <w:p>
@@ -1409,7 +1422,7 @@
         </w:tc>
         <w:tc>
           <w:tcPr>
-            <w:tcW w:w="4447" w:type="dxa"/>
+            <w:tcW w:w="4083" w:type="dxa"/>
             <w:tcBorders/>
           </w:tcPr>
           <w:p>
@@ -1417,14 +1430,11 @@
               <w:pStyle w:val="Normal"/>
               <w:numPr>
                 <w:ilvl w:val="0"/>
-                <w:numId w:val="2"/>
+                <w:numId w:val="1"/>
               </w:numPr>
               <w:bidi w:val="0"/>
-              <w:ind w:hanging="0" w:left="144"/>
-              <w:jc w:val="left"/>
-              <w:rPr>
-                <w:rFonts w:ascii="FreeSans" w:hAnsi="FreeSans"/>
-              </w:rPr>
+              <w:jc w:val="left"/>
+              <w:rPr/>
             </w:pPr>
             <w:r>
               <w:rPr>
@@ -1438,14 +1448,11 @@
               <w:pStyle w:val="Normal"/>
               <w:numPr>
                 <w:ilvl w:val="0"/>
-                <w:numId w:val="2"/>
+                <w:numId w:val="1"/>
               </w:numPr>
               <w:bidi w:val="0"/>
-              <w:ind w:hanging="0" w:left="144"/>
-              <w:jc w:val="left"/>
-              <w:rPr>
-                <w:rFonts w:ascii="FreeSans" w:hAnsi="FreeSans"/>
-              </w:rPr>
+              <w:jc w:val="left"/>
+              <w:rPr/>
             </w:pPr>
             <w:r>
               <w:rPr>
@@ -1459,14 +1466,11 @@
               <w:pStyle w:val="Normal"/>
               <w:numPr>
                 <w:ilvl w:val="0"/>
-                <w:numId w:val="2"/>
+                <w:numId w:val="1"/>
               </w:numPr>
               <w:bidi w:val="0"/>
-              <w:ind w:hanging="0" w:left="144"/>
-              <w:jc w:val="left"/>
-              <w:rPr>
-                <w:rFonts w:ascii="FreeSans" w:hAnsi="FreeSans"/>
-              </w:rPr>
+              <w:jc w:val="left"/>
+              <w:rPr/>
             </w:pPr>
             <w:r>
               <w:rPr>
@@ -1480,10 +1484,9 @@
               <w:pStyle w:val="Normal"/>
               <w:numPr>
                 <w:ilvl w:val="0"/>
-                <w:numId w:val="2"/>
+                <w:numId w:val="1"/>
               </w:numPr>
               <w:bidi w:val="0"/>
-              <w:ind w:hanging="0" w:left="144"/>
               <w:jc w:val="left"/>
               <w:rPr>
                 <w:rFonts w:ascii="FreeSans" w:hAnsi="FreeSans"/>
@@ -1502,7 +1505,7 @@
         <w:trPr/>
         <w:tc>
           <w:tcPr>
-            <w:tcW w:w="921" w:type="dxa"/>
+            <w:tcW w:w="920" w:type="dxa"/>
             <w:tcBorders/>
           </w:tcPr>
           <w:p>
@@ -1556,7 +1559,7 @@
         </w:tc>
         <w:tc>
           <w:tcPr>
-            <w:tcW w:w="3686" w:type="dxa"/>
+            <w:tcW w:w="4051" w:type="dxa"/>
             <w:tcBorders/>
           </w:tcPr>
           <w:p>
@@ -1640,12 +1643,7 @@
               </w:rPr>
             </w:pPr>
             <w:r>
-              <w:rPr>
-                <w:rFonts w:ascii="FreeSans" w:hAnsi="FreeSans"/>
-                <w:sz w:val="18"/>
-                <w:szCs w:val="18"/>
-              </w:rPr>
-              <w:t xml:space="preserve">      </w:t>
+              <w:rPr/>
             </w:r>
           </w:p>
           <w:p>
@@ -1666,193 +1664,207 @@
         </w:tc>
         <w:tc>
           <w:tcPr>
-            <w:tcW w:w="4447" w:type="dxa"/>
+            <w:tcW w:w="4083" w:type="dxa"/>
             <w:tcBorders/>
           </w:tcPr>
           <w:p>
             <w:pPr>
               <w:pStyle w:val="Normal"/>
-              <w:bidi w:val="0"/>
-              <w:jc w:val="left"/>
-              <w:rPr>
-                <w:rFonts w:ascii="FreeSans" w:hAnsi="FreeSans"/>
-              </w:rPr>
-            </w:pPr>
-            <w:r>
-              <w:rPr>
-                <w:rFonts w:ascii="FreeSans" w:hAnsi="FreeSans"/>
-              </w:rPr>
-              <w:t>- Supported Mobile Payments project</w:t>
-            </w:r>
-          </w:p>
-          <w:p>
-            <w:pPr>
-              <w:pStyle w:val="Normal"/>
-              <w:bidi w:val="0"/>
-              <w:ind w:left="360"/>
-              <w:jc w:val="left"/>
-              <w:rPr>
-                <w:rFonts w:ascii="FreeSans" w:hAnsi="FreeSans"/>
-              </w:rPr>
-            </w:pPr>
-            <w:r>
-              <w:rPr>
-                <w:rFonts w:ascii="FreeSans" w:hAnsi="FreeSans"/>
-              </w:rPr>
-              <w:t>- Bake-off and recommendation for DUKPT Hardware Security Modules</w:t>
-            </w:r>
-          </w:p>
-          <w:p>
-            <w:pPr>
-              <w:pStyle w:val="Normal"/>
-              <w:bidi w:val="0"/>
-              <w:ind w:left="360"/>
-              <w:jc w:val="left"/>
-              <w:rPr>
-                <w:rFonts w:ascii="FreeSans" w:hAnsi="FreeSans"/>
-              </w:rPr>
-            </w:pPr>
-            <w:r>
-              <w:rPr>
-                <w:rFonts w:ascii="FreeSans" w:hAnsi="FreeSans"/>
-              </w:rPr>
-              <w:t>- Provided operations support and consultation to development teams</w:t>
-            </w:r>
-          </w:p>
-          <w:p>
-            <w:pPr>
-              <w:pStyle w:val="Normal"/>
-              <w:bidi w:val="0"/>
-              <w:ind w:left="360"/>
-              <w:jc w:val="left"/>
-              <w:rPr>
-                <w:rFonts w:ascii="FreeSans" w:hAnsi="FreeSans"/>
-              </w:rPr>
-            </w:pPr>
-            <w:r>
-              <w:rPr>
-                <w:rFonts w:ascii="FreeSans" w:hAnsi="FreeSans"/>
-              </w:rPr>
-              <w:t>- Worked with third-party developer to deploy their product on AWS</w:t>
-            </w:r>
-          </w:p>
-          <w:p>
-            <w:pPr>
-              <w:pStyle w:val="Normal"/>
-              <w:bidi w:val="0"/>
-              <w:ind w:left="0"/>
-              <w:jc w:val="left"/>
-              <w:rPr>
-                <w:rFonts w:ascii="FreeSans" w:hAnsi="FreeSans"/>
-              </w:rPr>
-            </w:pPr>
-            <w:r>
-              <w:rPr>
-                <w:rFonts w:ascii="FreeSans" w:hAnsi="FreeSans"/>
-              </w:rPr>
-              <w:t>- Supported AS2 payment processor partner communication system</w:t>
-            </w:r>
-          </w:p>
-          <w:p>
-            <w:pPr>
-              <w:pStyle w:val="Normal"/>
-              <w:bidi w:val="0"/>
-              <w:ind w:left="360"/>
-              <w:jc w:val="left"/>
-              <w:rPr>
-                <w:rFonts w:ascii="FreeSans" w:hAnsi="FreeSans"/>
-              </w:rPr>
-            </w:pPr>
-            <w:r>
-              <w:rPr>
-                <w:rFonts w:ascii="FreeSans" w:hAnsi="FreeSans"/>
-              </w:rPr>
-              <w:t>- Trained teammates on how the system works</w:t>
-            </w:r>
-          </w:p>
-          <w:p>
-            <w:pPr>
-              <w:pStyle w:val="Normal"/>
-              <w:bidi w:val="0"/>
-              <w:ind w:left="360"/>
-              <w:jc w:val="left"/>
-              <w:rPr>
-                <w:rFonts w:ascii="FreeSans" w:hAnsi="FreeSans"/>
-              </w:rPr>
-            </w:pPr>
-            <w:r>
-              <w:rPr>
-                <w:rFonts w:ascii="FreeSans" w:hAnsi="FreeSans"/>
-              </w:rPr>
-              <w:t>- Obtained and renewed platform security certification</w:t>
-            </w:r>
-          </w:p>
-          <w:p>
-            <w:pPr>
-              <w:pStyle w:val="Normal"/>
-              <w:bidi w:val="0"/>
-              <w:ind w:left="0"/>
-              <w:jc w:val="left"/>
-              <w:rPr>
-                <w:rFonts w:ascii="FreeSans" w:hAnsi="FreeSans"/>
-              </w:rPr>
-            </w:pPr>
-            <w:r>
-              <w:rPr>
-                <w:rFonts w:ascii="FreeSans" w:hAnsi="FreeSans"/>
-              </w:rPr>
-              <w:t>- Regular on-call duties of Payments SysOps</w:t>
-            </w:r>
-          </w:p>
-          <w:p>
-            <w:pPr>
-              <w:pStyle w:val="Normal"/>
-              <w:bidi w:val="0"/>
-              <w:ind w:left="360"/>
-              <w:jc w:val="left"/>
-              <w:rPr>
-                <w:rFonts w:ascii="FreeSans" w:hAnsi="FreeSans"/>
-              </w:rPr>
-            </w:pPr>
-            <w:r>
-              <w:rPr>
-                <w:rFonts w:ascii="FreeSans" w:hAnsi="FreeSans"/>
-              </w:rPr>
-              <w:t>- Troubleshoot payment processor communication problems</w:t>
-            </w:r>
-          </w:p>
-          <w:p>
-            <w:pPr>
-              <w:pStyle w:val="Normal"/>
-              <w:bidi w:val="0"/>
-              <w:ind w:left="360"/>
-              <w:jc w:val="left"/>
-              <w:rPr>
-                <w:rFonts w:ascii="FreeSans" w:hAnsi="FreeSans"/>
-              </w:rPr>
-            </w:pPr>
-            <w:r>
-              <w:rPr>
-                <w:rFonts w:ascii="FreeSans" w:hAnsi="FreeSans"/>
-              </w:rPr>
-              <w:t>- Support and advise internal development teams</w:t>
-            </w:r>
-          </w:p>
-          <w:p>
-            <w:pPr>
-              <w:pStyle w:val="Normal"/>
-              <w:bidi w:val="0"/>
-              <w:ind w:left="0"/>
-              <w:jc w:val="left"/>
-              <w:rPr>
-                <w:rFonts w:ascii="FreeSans" w:hAnsi="FreeSans"/>
-              </w:rPr>
-            </w:pPr>
-            <w:r>
-              <w:rPr>
-                <w:rFonts w:ascii="FreeSans" w:hAnsi="FreeSans"/>
-              </w:rPr>
-              <w:t>- Co-authored six-pager for moving Payments into AWS</w:t>
+              <w:numPr>
+                <w:ilvl w:val="0"/>
+                <w:numId w:val="1"/>
+              </w:numPr>
+              <w:bidi w:val="0"/>
+              <w:jc w:val="left"/>
+              <w:rPr/>
+            </w:pPr>
+            <w:r>
+              <w:rPr>
+                <w:rFonts w:ascii="FreeSans" w:hAnsi="FreeSans"/>
+              </w:rPr>
+              <w:t>Supported Mobile Payments project</w:t>
+            </w:r>
+          </w:p>
+          <w:p>
+            <w:pPr>
+              <w:pStyle w:val="Normal"/>
+              <w:numPr>
+                <w:ilvl w:val="1"/>
+                <w:numId w:val="1"/>
+              </w:numPr>
+              <w:bidi w:val="0"/>
+              <w:jc w:val="left"/>
+              <w:rPr/>
+            </w:pPr>
+            <w:r>
+              <w:rPr>
+                <w:rFonts w:ascii="FreeSans" w:hAnsi="FreeSans"/>
+              </w:rPr>
+              <w:t>Bake-off and recommendation for DUKPT Hardware Security Modules</w:t>
+            </w:r>
+          </w:p>
+          <w:p>
+            <w:pPr>
+              <w:pStyle w:val="Normal"/>
+              <w:numPr>
+                <w:ilvl w:val="1"/>
+                <w:numId w:val="1"/>
+              </w:numPr>
+              <w:bidi w:val="0"/>
+              <w:jc w:val="left"/>
+              <w:rPr/>
+            </w:pPr>
+            <w:r>
+              <w:rPr>
+                <w:rFonts w:ascii="FreeSans" w:hAnsi="FreeSans"/>
+              </w:rPr>
+              <w:t>Provided operations support and consultation to development teams</w:t>
+            </w:r>
+          </w:p>
+          <w:p>
+            <w:pPr>
+              <w:pStyle w:val="Normal"/>
+              <w:numPr>
+                <w:ilvl w:val="1"/>
+                <w:numId w:val="1"/>
+              </w:numPr>
+              <w:bidi w:val="0"/>
+              <w:jc w:val="left"/>
+              <w:rPr/>
+            </w:pPr>
+            <w:r>
+              <w:rPr>
+                <w:rFonts w:ascii="FreeSans" w:hAnsi="FreeSans"/>
+              </w:rPr>
+              <w:t>Worked with third-party developer to deploy their product on AWS</w:t>
+            </w:r>
+          </w:p>
+          <w:p>
+            <w:pPr>
+              <w:pStyle w:val="Normal"/>
+              <w:numPr>
+                <w:ilvl w:val="0"/>
+                <w:numId w:val="1"/>
+              </w:numPr>
+              <w:bidi w:val="0"/>
+              <w:jc w:val="left"/>
+              <w:rPr/>
+            </w:pPr>
+            <w:r>
+              <w:rPr>
+                <w:rFonts w:ascii="FreeSans" w:hAnsi="FreeSans"/>
+              </w:rPr>
+              <w:t>Supported AS2 payment processor partner communication system</w:t>
+            </w:r>
+          </w:p>
+          <w:p>
+            <w:pPr>
+              <w:pStyle w:val="Normal"/>
+              <w:numPr>
+                <w:ilvl w:val="1"/>
+                <w:numId w:val="1"/>
+              </w:numPr>
+              <w:bidi w:val="0"/>
+              <w:jc w:val="left"/>
+              <w:rPr/>
+            </w:pPr>
+            <w:r>
+              <w:rPr>
+                <w:rFonts w:ascii="FreeSans" w:hAnsi="FreeSans"/>
+              </w:rPr>
+              <w:t>Trained teammates on how the system works</w:t>
+            </w:r>
+          </w:p>
+          <w:p>
+            <w:pPr>
+              <w:pStyle w:val="Normal"/>
+              <w:numPr>
+                <w:ilvl w:val="1"/>
+                <w:numId w:val="1"/>
+              </w:numPr>
+              <w:bidi w:val="0"/>
+              <w:jc w:val="left"/>
+              <w:rPr/>
+            </w:pPr>
+            <w:r>
+              <w:rPr>
+                <w:rFonts w:ascii="FreeSans" w:hAnsi="FreeSans"/>
+              </w:rPr>
+              <w:t>Obtained and renewed platform security certification</w:t>
+            </w:r>
+          </w:p>
+          <w:p>
+            <w:pPr>
+              <w:pStyle w:val="Normal"/>
+              <w:numPr>
+                <w:ilvl w:val="0"/>
+                <w:numId w:val="1"/>
+              </w:numPr>
+              <w:bidi w:val="0"/>
+              <w:jc w:val="left"/>
+              <w:rPr/>
+            </w:pPr>
+            <w:r>
+              <w:rPr>
+                <w:rFonts w:ascii="FreeSans" w:hAnsi="FreeSans"/>
+              </w:rPr>
+              <w:t>Regular on-call duties of Payments SysOps</w:t>
+            </w:r>
+          </w:p>
+          <w:p>
+            <w:pPr>
+              <w:pStyle w:val="Normal"/>
+              <w:numPr>
+                <w:ilvl w:val="1"/>
+                <w:numId w:val="1"/>
+              </w:numPr>
+              <w:bidi w:val="0"/>
+              <w:jc w:val="left"/>
+              <w:rPr/>
+            </w:pPr>
+            <w:r>
+              <w:rPr>
+                <w:rFonts w:ascii="FreeSans" w:hAnsi="FreeSans"/>
+              </w:rPr>
+              <w:t>Troubleshoot payment processor communication problems</w:t>
+            </w:r>
+          </w:p>
+          <w:p>
+            <w:pPr>
+              <w:pStyle w:val="Normal"/>
+              <w:numPr>
+                <w:ilvl w:val="1"/>
+                <w:numId w:val="1"/>
+              </w:numPr>
+              <w:bidi w:val="0"/>
+              <w:jc w:val="left"/>
+              <w:rPr/>
+            </w:pPr>
+            <w:r>
+              <w:rPr>
+                <w:rFonts w:ascii="FreeSans" w:hAnsi="FreeSans"/>
+              </w:rPr>
+              <w:t>Support and advise internal development teams</w:t>
+            </w:r>
+          </w:p>
+          <w:p>
+            <w:pPr>
+              <w:pStyle w:val="Normal"/>
+              <w:numPr>
+                <w:ilvl w:val="0"/>
+                <w:numId w:val="1"/>
+              </w:numPr>
+              <w:bidi w:val="0"/>
+              <w:jc w:val="left"/>
+              <w:rPr>
+                <w:rFonts w:ascii="FreeSans" w:hAnsi="FreeSans"/>
+              </w:rPr>
+            </w:pPr>
+            <w:r>
+              <w:rPr>
+                <w:rFonts w:ascii="FreeSans" w:hAnsi="FreeSans"/>
+              </w:rPr>
+              <w:t>Co-authored six-pager for moving Payments into AWS</w:t>
             </w:r>
           </w:p>
         </w:tc>
@@ -1861,7 +1873,7 @@
         <w:trPr/>
         <w:tc>
           <w:tcPr>
-            <w:tcW w:w="921" w:type="dxa"/>
+            <w:tcW w:w="920" w:type="dxa"/>
             <w:tcBorders/>
           </w:tcPr>
           <w:p>
@@ -1915,7 +1927,7 @@
         </w:tc>
         <w:tc>
           <w:tcPr>
-            <w:tcW w:w="3686" w:type="dxa"/>
+            <w:tcW w:w="4051" w:type="dxa"/>
             <w:tcBorders/>
           </w:tcPr>
           <w:p>
@@ -1997,12 +2009,7 @@
               </w:rPr>
             </w:pPr>
             <w:r>
-              <w:rPr>
-                <w:rFonts w:ascii="FreeSans" w:hAnsi="FreeSans"/>
-                <w:sz w:val="18"/>
-                <w:szCs w:val="18"/>
-              </w:rPr>
-              <w:t xml:space="preserve">      </w:t>
+              <w:rPr/>
             </w:r>
           </w:p>
           <w:p>
@@ -2024,109 +2031,123 @@
         </w:tc>
         <w:tc>
           <w:tcPr>
-            <w:tcW w:w="4447" w:type="dxa"/>
+            <w:tcW w:w="4083" w:type="dxa"/>
             <w:tcBorders/>
           </w:tcPr>
           <w:p>
             <w:pPr>
               <w:pStyle w:val="Normal"/>
-              <w:bidi w:val="0"/>
-              <w:ind w:left="0"/>
-              <w:jc w:val="left"/>
-              <w:rPr>
-                <w:rFonts w:ascii="FreeSans" w:hAnsi="FreeSans"/>
-              </w:rPr>
-            </w:pPr>
-            <w:r>
-              <w:rPr>
-                <w:rFonts w:ascii="FreeSans" w:hAnsi="FreeSans"/>
-              </w:rPr>
-              <w:t>- Performed a major software upgrade</w:t>
-            </w:r>
-          </w:p>
-          <w:p>
-            <w:pPr>
-              <w:pStyle w:val="Normal"/>
-              <w:bidi w:val="0"/>
-              <w:ind w:left="360"/>
-              <w:jc w:val="left"/>
-              <w:rPr>
-                <w:rFonts w:ascii="FreeSans" w:hAnsi="FreeSans"/>
-              </w:rPr>
-            </w:pPr>
-            <w:r>
-              <w:rPr>
-                <w:rFonts w:ascii="FreeSans" w:hAnsi="FreeSans"/>
-              </w:rPr>
-              <w:t>- Refactored code defining clinical trial forms</w:t>
-            </w:r>
-          </w:p>
-          <w:p>
-            <w:pPr>
-              <w:pStyle w:val="Normal"/>
-              <w:bidi w:val="0"/>
-              <w:ind w:left="360"/>
-              <w:jc w:val="left"/>
-              <w:rPr>
-                <w:rFonts w:ascii="FreeSans" w:hAnsi="FreeSans"/>
-              </w:rPr>
-            </w:pPr>
-            <w:r>
-              <w:rPr>
-                <w:rFonts w:ascii="FreeSans" w:hAnsi="FreeSans"/>
-              </w:rPr>
-              <w:t>- Adapted form code to take new security model into account</w:t>
-            </w:r>
-          </w:p>
-          <w:p>
-            <w:pPr>
-              <w:pStyle w:val="Normal"/>
-              <w:bidi w:val="0"/>
-              <w:ind w:left="0"/>
-              <w:jc w:val="left"/>
-              <w:rPr>
-                <w:rFonts w:ascii="FreeSans" w:hAnsi="FreeSans"/>
-              </w:rPr>
-            </w:pPr>
-            <w:r>
-              <w:rPr>
-                <w:rFonts w:ascii="FreeSans" w:hAnsi="FreeSans"/>
-              </w:rPr>
-              <w:t>- Corrected and back-filled data reporting automation</w:t>
-            </w:r>
-          </w:p>
-          <w:p>
-            <w:pPr>
-              <w:pStyle w:val="Normal"/>
-              <w:bidi w:val="0"/>
-              <w:ind w:left="0"/>
-              <w:jc w:val="left"/>
-              <w:rPr>
-                <w:rFonts w:ascii="FreeSans" w:hAnsi="FreeSans"/>
-              </w:rPr>
-            </w:pPr>
-            <w:r>
-              <w:rPr>
-                <w:rFonts w:ascii="FreeSans" w:hAnsi="FreeSans"/>
-              </w:rPr>
-              <w:t>- Supported in-house developers of systems extending DataFax</w:t>
-            </w:r>
-          </w:p>
-          <w:p>
-            <w:pPr>
-              <w:pStyle w:val="Normal"/>
-              <w:bidi w:val="0"/>
-              <w:ind w:left="0"/>
-              <w:jc w:val="left"/>
-              <w:rPr>
-                <w:rFonts w:ascii="FreeSans" w:hAnsi="FreeSans"/>
-              </w:rPr>
-            </w:pPr>
-            <w:r>
-              <w:rPr>
-                <w:rFonts w:ascii="FreeSans" w:hAnsi="FreeSans"/>
-              </w:rPr>
-              <w:t>- Recovered from infrastructure issue which caused data corruption</w:t>
+              <w:numPr>
+                <w:ilvl w:val="0"/>
+                <w:numId w:val="1"/>
+              </w:numPr>
+              <w:bidi w:val="0"/>
+              <w:jc w:val="left"/>
+              <w:rPr/>
+            </w:pPr>
+            <w:r>
+              <w:rPr>
+                <w:rFonts w:ascii="FreeSans" w:hAnsi="FreeSans"/>
+              </w:rPr>
+              <w:t>Performed a major software upgrade</w:t>
+            </w:r>
+          </w:p>
+          <w:p>
+            <w:pPr>
+              <w:pStyle w:val="Normal"/>
+              <w:numPr>
+                <w:ilvl w:val="1"/>
+                <w:numId w:val="1"/>
+              </w:numPr>
+              <w:bidi w:val="0"/>
+              <w:jc w:val="left"/>
+              <w:rPr/>
+            </w:pPr>
+            <w:r>
+              <w:rPr>
+                <w:rFonts w:ascii="FreeSans" w:hAnsi="FreeSans"/>
+              </w:rPr>
+              <w:t>Refactored code defining clinical trial forms</w:t>
+            </w:r>
+          </w:p>
+          <w:p>
+            <w:pPr>
+              <w:pStyle w:val="Normal"/>
+              <w:numPr>
+                <w:ilvl w:val="1"/>
+                <w:numId w:val="1"/>
+              </w:numPr>
+              <w:bidi w:val="0"/>
+              <w:jc w:val="left"/>
+              <w:rPr>
+                <w:rFonts w:ascii="FreeSans" w:hAnsi="FreeSans"/>
+              </w:rPr>
+            </w:pPr>
+            <w:r>
+              <w:rPr>
+                <w:rFonts w:ascii="FreeSans" w:hAnsi="FreeSans"/>
+              </w:rPr>
+              <w:t>Adapted form code to take new security model into account</w:t>
+            </w:r>
+          </w:p>
+          <w:p>
+            <w:pPr>
+              <w:pStyle w:val="Normal"/>
+              <w:numPr>
+                <w:ilvl w:val="0"/>
+                <w:numId w:val="1"/>
+              </w:numPr>
+              <w:bidi w:val="0"/>
+              <w:jc w:val="left"/>
+              <w:rPr>
+                <w:rFonts w:ascii="FreeSans" w:hAnsi="FreeSans"/>
+              </w:rPr>
+            </w:pPr>
+            <w:r>
+              <w:rPr>
+                <w:rFonts w:ascii="FreeSans" w:hAnsi="FreeSans"/>
+              </w:rPr>
+              <w:t>Corrected and back-filled data reporting automation</w:t>
+            </w:r>
+          </w:p>
+          <w:p>
+            <w:pPr>
+              <w:pStyle w:val="Normal"/>
+              <w:numPr>
+                <w:ilvl w:val="0"/>
+                <w:numId w:val="1"/>
+              </w:numPr>
+              <w:bidi w:val="0"/>
+              <w:jc w:val="left"/>
+              <w:rPr>
+                <w:rFonts w:ascii="FreeSans" w:hAnsi="FreeSans"/>
+              </w:rPr>
+            </w:pPr>
+            <w:r>
+              <w:rPr>
+                <w:rFonts w:ascii="FreeSans" w:hAnsi="FreeSans"/>
+              </w:rPr>
+              <w:t>Supported in-house developers of systems extending DataFax</w:t>
+            </w:r>
+          </w:p>
+          <w:p>
+            <w:pPr>
+              <w:pStyle w:val="Normal"/>
+              <w:numPr>
+                <w:ilvl w:val="0"/>
+                <w:numId w:val="1"/>
+              </w:numPr>
+              <w:bidi w:val="0"/>
+              <w:jc w:val="left"/>
+              <w:rPr>
+                <w:rFonts w:ascii="FreeSans" w:hAnsi="FreeSans"/>
+              </w:rPr>
+            </w:pPr>
+            <w:r>
+              <w:rPr>
+                <w:rFonts w:ascii="FreeSans" w:hAnsi="FreeSans"/>
+              </w:rPr>
+              <w:t>Recovered from infrastructure issue which caused data corruption</w:t>
             </w:r>
           </w:p>
         </w:tc>
@@ -2135,7 +2156,7 @@
         <w:trPr/>
         <w:tc>
           <w:tcPr>
-            <w:tcW w:w="921" w:type="dxa"/>
+            <w:tcW w:w="920" w:type="dxa"/>
             <w:tcBorders/>
           </w:tcPr>
           <w:p>
@@ -2189,7 +2210,7 @@
         </w:tc>
         <w:tc>
           <w:tcPr>
-            <w:tcW w:w="3686" w:type="dxa"/>
+            <w:tcW w:w="4051" w:type="dxa"/>
             <w:tcBorders/>
           </w:tcPr>
           <w:p>
@@ -2295,126 +2316,147 @@
         </w:tc>
         <w:tc>
           <w:tcPr>
-            <w:tcW w:w="4447" w:type="dxa"/>
+            <w:tcW w:w="4083" w:type="dxa"/>
             <w:tcBorders/>
           </w:tcPr>
           <w:p>
             <w:pPr>
               <w:pStyle w:val="Normal"/>
-              <w:bidi w:val="0"/>
-              <w:ind w:left="0"/>
-              <w:jc w:val="left"/>
-              <w:rPr>
-                <w:rFonts w:ascii="FreeSans" w:hAnsi="FreeSans"/>
-              </w:rPr>
-            </w:pPr>
-            <w:r>
-              <w:rPr>
-                <w:rFonts w:ascii="FreeSans" w:hAnsi="FreeSans"/>
-              </w:rPr>
-              <w:t>- Supported engineers and content producers of Disney's web properties</w:t>
-            </w:r>
-          </w:p>
-          <w:p>
-            <w:pPr>
-              <w:pStyle w:val="Normal"/>
-              <w:bidi w:val="0"/>
-              <w:ind w:left="0"/>
-              <w:jc w:val="left"/>
-              <w:rPr>
-                <w:rFonts w:ascii="FreeSans" w:hAnsi="FreeSans"/>
-              </w:rPr>
-            </w:pPr>
-            <w:r>
-              <w:rPr>
-                <w:rFonts w:ascii="FreeSans" w:hAnsi="FreeSans"/>
-              </w:rPr>
-              <w:t>- Assisted in migration from internal Java servlet engines to Tomcat</w:t>
-            </w:r>
-          </w:p>
-          <w:p>
-            <w:pPr>
-              <w:pStyle w:val="Normal"/>
-              <w:bidi w:val="0"/>
-              <w:ind w:left="0"/>
-              <w:jc w:val="left"/>
-              <w:rPr>
-                <w:rFonts w:ascii="FreeSans" w:hAnsi="FreeSans"/>
-              </w:rPr>
-            </w:pPr>
-            <w:r>
-              <w:rPr>
-                <w:rFonts w:ascii="FreeSans" w:hAnsi="FreeSans"/>
-              </w:rPr>
-              <w:t>- Assisted in launches of the Pirates of the Caribbean online game</w:t>
-            </w:r>
-          </w:p>
-          <w:p>
-            <w:pPr>
-              <w:pStyle w:val="Normal"/>
-              <w:bidi w:val="0"/>
-              <w:ind w:left="0"/>
-              <w:jc w:val="left"/>
-              <w:rPr>
-                <w:rFonts w:ascii="FreeSans" w:hAnsi="FreeSans"/>
-              </w:rPr>
-            </w:pPr>
-            <w:r>
-              <w:rPr>
-                <w:rFonts w:ascii="FreeSans" w:hAnsi="FreeSans"/>
-              </w:rPr>
-              <w:t>- Wrote 'How To Be Perfect' document about data center change control</w:t>
-            </w:r>
-          </w:p>
-          <w:p>
-            <w:pPr>
-              <w:pStyle w:val="Normal"/>
-              <w:bidi w:val="0"/>
-              <w:ind w:left="0"/>
-              <w:jc w:val="left"/>
-              <w:rPr>
-                <w:rFonts w:ascii="FreeSans" w:hAnsi="FreeSans"/>
-              </w:rPr>
-            </w:pPr>
-            <w:r>
-              <w:rPr>
-                <w:rFonts w:ascii="FreeSans" w:hAnsi="FreeSans"/>
-              </w:rPr>
-              <w:t>- Installed cabling and servers in newly expanded data center</w:t>
-            </w:r>
-          </w:p>
-          <w:p>
-            <w:pPr>
-              <w:pStyle w:val="Normal"/>
-              <w:bidi w:val="0"/>
-              <w:ind w:left="0"/>
-              <w:jc w:val="left"/>
-              <w:rPr>
-                <w:rFonts w:ascii="FreeSans" w:hAnsi="FreeSans"/>
-              </w:rPr>
-            </w:pPr>
-            <w:r>
-              <w:rPr>
-                <w:rFonts w:ascii="FreeSans" w:hAnsi="FreeSans"/>
-              </w:rPr>
-              <w:t>- Supported internally developed email marketing system</w:t>
-            </w:r>
-          </w:p>
-          <w:p>
-            <w:pPr>
-              <w:pStyle w:val="Normal"/>
-              <w:bidi w:val="0"/>
-              <w:ind w:left="0"/>
-              <w:jc w:val="left"/>
-              <w:rPr>
-                <w:rFonts w:ascii="FreeSans" w:hAnsi="FreeSans"/>
-              </w:rPr>
-            </w:pPr>
-            <w:r>
-              <w:rPr>
-                <w:rFonts w:ascii="FreeSans" w:hAnsi="FreeSans"/>
-              </w:rPr>
-              <w:t>- Re-architected system to reduce cost and increase availability</w:t>
+              <w:numPr>
+                <w:ilvl w:val="0"/>
+                <w:numId w:val="1"/>
+              </w:numPr>
+              <w:bidi w:val="0"/>
+              <w:jc w:val="left"/>
+              <w:rPr>
+                <w:rFonts w:ascii="FreeSans" w:hAnsi="FreeSans"/>
+              </w:rPr>
+            </w:pPr>
+            <w:r>
+              <w:rPr>
+                <w:rFonts w:ascii="FreeSans" w:hAnsi="FreeSans"/>
+              </w:rPr>
+              <w:t>Supported engineers and content producers of Disney's web properties</w:t>
+            </w:r>
+          </w:p>
+          <w:p>
+            <w:pPr>
+              <w:pStyle w:val="Normal"/>
+              <w:numPr>
+                <w:ilvl w:val="0"/>
+                <w:numId w:val="1"/>
+              </w:numPr>
+              <w:bidi w:val="0"/>
+              <w:jc w:val="left"/>
+              <w:rPr>
+                <w:rFonts w:ascii="FreeSans" w:hAnsi="FreeSans"/>
+              </w:rPr>
+            </w:pPr>
+            <w:r>
+              <w:rPr>
+                <w:rFonts w:ascii="FreeSans" w:hAnsi="FreeSans"/>
+              </w:rPr>
+              <w:t>Assisted in migration from internal Java servlet engines to Tomcat</w:t>
+            </w:r>
+          </w:p>
+          <w:p>
+            <w:pPr>
+              <w:pStyle w:val="Normal"/>
+              <w:numPr>
+                <w:ilvl w:val="0"/>
+                <w:numId w:val="1"/>
+              </w:numPr>
+              <w:bidi w:val="0"/>
+              <w:jc w:val="left"/>
+              <w:rPr>
+                <w:rFonts w:ascii="FreeSans" w:hAnsi="FreeSans"/>
+              </w:rPr>
+            </w:pPr>
+            <w:r>
+              <w:rPr>
+                <w:rFonts w:ascii="FreeSans" w:hAnsi="FreeSans"/>
+              </w:rPr>
+              <w:t>Assisted in launches of the Pirates of the Caribbean online game</w:t>
+            </w:r>
+          </w:p>
+          <w:p>
+            <w:pPr>
+              <w:pStyle w:val="Normal"/>
+              <w:numPr>
+                <w:ilvl w:val="0"/>
+                <w:numId w:val="1"/>
+              </w:numPr>
+              <w:bidi w:val="0"/>
+              <w:jc w:val="left"/>
+              <w:rPr>
+                <w:rFonts w:ascii="FreeSans" w:hAnsi="FreeSans"/>
+              </w:rPr>
+            </w:pPr>
+            <w:r>
+              <w:rPr>
+                <w:rFonts w:ascii="FreeSans" w:hAnsi="FreeSans"/>
+              </w:rPr>
+              <w:t>Wrote 'How To Be Perfect' document about data center change control</w:t>
+            </w:r>
+          </w:p>
+          <w:p>
+            <w:pPr>
+              <w:pStyle w:val="Normal"/>
+              <w:numPr>
+                <w:ilvl w:val="0"/>
+                <w:numId w:val="1"/>
+              </w:numPr>
+              <w:bidi w:val="0"/>
+              <w:jc w:val="left"/>
+              <w:rPr>
+                <w:rFonts w:ascii="FreeSans" w:hAnsi="FreeSans"/>
+              </w:rPr>
+            </w:pPr>
+            <w:r>
+              <w:rPr>
+                <w:rFonts w:ascii="FreeSans" w:hAnsi="FreeSans"/>
+              </w:rPr>
+              <w:t>Installed cabling and servers in newly expanded data center</w:t>
+            </w:r>
+          </w:p>
+          <w:p>
+            <w:pPr>
+              <w:pStyle w:val="Normal"/>
+              <w:numPr>
+                <w:ilvl w:val="0"/>
+                <w:numId w:val="1"/>
+              </w:numPr>
+              <w:bidi w:val="0"/>
+              <w:jc w:val="left"/>
+              <w:rPr>
+                <w:rFonts w:ascii="FreeSans" w:hAnsi="FreeSans"/>
+              </w:rPr>
+            </w:pPr>
+            <w:r>
+              <w:rPr>
+                <w:rFonts w:ascii="FreeSans" w:hAnsi="FreeSans"/>
+              </w:rPr>
+              <w:t>Supported internally developed email marketing system</w:t>
+            </w:r>
+          </w:p>
+          <w:p>
+            <w:pPr>
+              <w:pStyle w:val="Normal"/>
+              <w:numPr>
+                <w:ilvl w:val="0"/>
+                <w:numId w:val="1"/>
+              </w:numPr>
+              <w:bidi w:val="0"/>
+              <w:jc w:val="left"/>
+              <w:rPr>
+                <w:rFonts w:ascii="FreeSans" w:hAnsi="FreeSans"/>
+              </w:rPr>
+            </w:pPr>
+            <w:r>
+              <w:rPr>
+                <w:rFonts w:ascii="FreeSans" w:hAnsi="FreeSans"/>
+              </w:rPr>
+              <w:t>Re-architected system to reduce cost and increase availability</w:t>
             </w:r>
           </w:p>
         </w:tc>
@@ -2423,7 +2465,7 @@
         <w:trPr/>
         <w:tc>
           <w:tcPr>
-            <w:tcW w:w="921" w:type="dxa"/>
+            <w:tcW w:w="920" w:type="dxa"/>
             <w:tcBorders/>
           </w:tcPr>
           <w:p>
@@ -2477,7 +2519,7 @@
         </w:tc>
         <w:tc>
           <w:tcPr>
-            <w:tcW w:w="3686" w:type="dxa"/>
+            <w:tcW w:w="4051" w:type="dxa"/>
             <w:tcBorders/>
           </w:tcPr>
           <w:p>
@@ -2583,75 +2625,87 @@
         </w:tc>
         <w:tc>
           <w:tcPr>
-            <w:tcW w:w="4447" w:type="dxa"/>
+            <w:tcW w:w="4083" w:type="dxa"/>
             <w:tcBorders/>
           </w:tcPr>
           <w:p>
             <w:pPr>
               <w:pStyle w:val="Normal"/>
-              <w:bidi w:val="0"/>
-              <w:ind w:left="0"/>
-              <w:jc w:val="left"/>
-              <w:rPr>
-                <w:rFonts w:ascii="FreeSans" w:hAnsi="FreeSans"/>
-              </w:rPr>
-            </w:pPr>
-            <w:r>
-              <w:rPr>
-                <w:rFonts w:ascii="FreeSans" w:hAnsi="FreeSans"/>
-              </w:rPr>
-              <w:t>- Desktop/server/network/hardware operations for</w:t>
-            </w:r>
-          </w:p>
-          <w:p>
-            <w:pPr>
-              <w:pStyle w:val="Normal"/>
-              <w:bidi w:val="0"/>
-              <w:ind w:left="360"/>
-              <w:jc w:val="left"/>
-              <w:rPr>
-                <w:rFonts w:ascii="FreeSans" w:hAnsi="FreeSans"/>
-              </w:rPr>
-            </w:pPr>
-            <w:r>
-              <w:rPr>
-                <w:rFonts w:ascii="FreeSans" w:hAnsi="FreeSans"/>
-              </w:rPr>
-              <w:t>- Got.net, an ISP with 2500 dial-up and web hosting customers</w:t>
-            </w:r>
-          </w:p>
-          <w:p>
-            <w:pPr>
-              <w:pStyle w:val="Normal"/>
-              <w:bidi w:val="0"/>
-              <w:ind w:left="360"/>
-              <w:jc w:val="left"/>
-              <w:rPr>
-                <w:rFonts w:ascii="FreeSans" w:hAnsi="FreeSans"/>
-              </w:rPr>
-            </w:pPr>
-            <w:r>
-              <w:rPr>
-                <w:rFonts w:ascii="FreeSans" w:hAnsi="FreeSans"/>
-              </w:rPr>
-              <w:t>- Coast Commercial Bank with six branches</w:t>
-            </w:r>
-          </w:p>
-          <w:p>
-            <w:pPr>
-              <w:pStyle w:val="Normal"/>
-              <w:bidi w:val="0"/>
-              <w:ind w:left="360"/>
-              <w:jc w:val="left"/>
-              <w:rPr>
-                <w:rFonts w:ascii="FreeSans" w:hAnsi="FreeSans"/>
-              </w:rPr>
-            </w:pPr>
-            <w:r>
-              <w:rPr>
-                <w:rFonts w:ascii="FreeSans" w:hAnsi="FreeSans"/>
-              </w:rPr>
-              <w:t>- Tapestry.net, a dot-com startup with 60 employees</w:t>
+              <w:numPr>
+                <w:ilvl w:val="0"/>
+                <w:numId w:val="1"/>
+              </w:numPr>
+              <w:bidi w:val="0"/>
+              <w:jc w:val="left"/>
+              <w:rPr>
+                <w:rFonts w:ascii="FreeSans" w:hAnsi="FreeSans"/>
+              </w:rPr>
+            </w:pPr>
+            <w:r>
+              <w:rPr>
+                <w:rFonts w:ascii="FreeSans" w:hAnsi="FreeSans"/>
+              </w:rPr>
+              <w:t>Desktop/server/network/hardware operations for</w:t>
+            </w:r>
+          </w:p>
+          <w:p>
+            <w:pPr>
+              <w:pStyle w:val="Normal"/>
+              <w:numPr>
+                <w:ilvl w:val="0"/>
+                <w:numId w:val="1"/>
+              </w:numPr>
+              <w:bidi w:val="0"/>
+              <w:jc w:val="left"/>
+              <w:rPr>
+                <w:rFonts w:ascii="FreeSans" w:hAnsi="FreeSans"/>
+              </w:rPr>
+            </w:pPr>
+            <w:r>
+              <w:rPr>
+                <w:rFonts w:ascii="FreeSans" w:hAnsi="FreeSans"/>
+              </w:rPr>
+              <w:t>Got.net, an ISP with 2500 dial-up and web hosting customers</w:t>
+            </w:r>
+          </w:p>
+          <w:p>
+            <w:pPr>
+              <w:pStyle w:val="Normal"/>
+              <w:numPr>
+                <w:ilvl w:val="0"/>
+                <w:numId w:val="1"/>
+              </w:numPr>
+              <w:bidi w:val="0"/>
+              <w:jc w:val="left"/>
+              <w:rPr>
+                <w:rFonts w:ascii="FreeSans" w:hAnsi="FreeSans"/>
+              </w:rPr>
+            </w:pPr>
+            <w:r>
+              <w:rPr>
+                <w:rFonts w:ascii="FreeSans" w:hAnsi="FreeSans"/>
+              </w:rPr>
+              <w:t>Coast Commercial Bank with six branches</w:t>
+            </w:r>
+          </w:p>
+          <w:p>
+            <w:pPr>
+              <w:pStyle w:val="Normal"/>
+              <w:numPr>
+                <w:ilvl w:val="0"/>
+                <w:numId w:val="1"/>
+              </w:numPr>
+              <w:bidi w:val="0"/>
+              <w:jc w:val="left"/>
+              <w:rPr>
+                <w:rFonts w:ascii="FreeSans" w:hAnsi="FreeSans"/>
+              </w:rPr>
+            </w:pPr>
+            <w:r>
+              <w:rPr>
+                <w:rFonts w:ascii="FreeSans" w:hAnsi="FreeSans"/>
+              </w:rPr>
+              <w:t>Tapestry.net, a dot-com startup with 60 employees</w:t>
             </w:r>
           </w:p>
         </w:tc>
@@ -2686,9 +2740,146 @@
   <w:abstractNum w:abstractNumId="1">
     <w:lvl w:ilvl="0">
       <w:start w:val="1"/>
+      <w:numFmt w:val="bullet"/>
+      <w:lvlText w:val=""/>
+      <w:lvlJc w:val="left"/>
+      <w:pPr>
+        <w:tabs>
+          <w:tab w:val="num" w:pos="227"/>
+        </w:tabs>
+        <w:ind w:left="227" w:hanging="227"/>
+      </w:pPr>
+      <w:rPr>
+        <w:rFonts w:ascii="Symbol" w:hAnsi="Symbol" w:cs="Symbol" w:hint="default"/>
+      </w:rPr>
+    </w:lvl>
+    <w:lvl w:ilvl="1">
+      <w:start w:val="1"/>
+      <w:numFmt w:val="bullet"/>
+      <w:lvlText w:val=""/>
+      <w:lvlJc w:val="left"/>
+      <w:pPr>
+        <w:tabs>
+          <w:tab w:val="num" w:pos="454"/>
+        </w:tabs>
+        <w:ind w:left="454" w:hanging="227"/>
+      </w:pPr>
+      <w:rPr>
+        <w:rFonts w:ascii="Symbol" w:hAnsi="Symbol" w:cs="Symbol" w:hint="default"/>
+      </w:rPr>
+    </w:lvl>
+    <w:lvl w:ilvl="2">
+      <w:start w:val="1"/>
+      <w:numFmt w:val="bullet"/>
+      <w:lvlText w:val=""/>
+      <w:lvlJc w:val="left"/>
+      <w:pPr>
+        <w:tabs>
+          <w:tab w:val="num" w:pos="680"/>
+        </w:tabs>
+        <w:ind w:left="680" w:hanging="227"/>
+      </w:pPr>
+      <w:rPr>
+        <w:rFonts w:ascii="Symbol" w:hAnsi="Symbol" w:cs="Symbol" w:hint="default"/>
+      </w:rPr>
+    </w:lvl>
+    <w:lvl w:ilvl="3">
+      <w:start w:val="1"/>
+      <w:numFmt w:val="bullet"/>
+      <w:lvlText w:val=""/>
+      <w:lvlJc w:val="left"/>
+      <w:pPr>
+        <w:tabs>
+          <w:tab w:val="num" w:pos="907"/>
+        </w:tabs>
+        <w:ind w:left="907" w:hanging="227"/>
+      </w:pPr>
+      <w:rPr>
+        <w:rFonts w:ascii="Symbol" w:hAnsi="Symbol" w:cs="Symbol" w:hint="default"/>
+      </w:rPr>
+    </w:lvl>
+    <w:lvl w:ilvl="4">
+      <w:start w:val="1"/>
+      <w:numFmt w:val="bullet"/>
+      <w:lvlText w:val=""/>
+      <w:lvlJc w:val="left"/>
+      <w:pPr>
+        <w:tabs>
+          <w:tab w:val="num" w:pos="1134"/>
+        </w:tabs>
+        <w:ind w:left="1134" w:hanging="227"/>
+      </w:pPr>
+      <w:rPr>
+        <w:rFonts w:ascii="Symbol" w:hAnsi="Symbol" w:cs="Symbol" w:hint="default"/>
+      </w:rPr>
+    </w:lvl>
+    <w:lvl w:ilvl="5">
+      <w:start w:val="1"/>
+      <w:numFmt w:val="bullet"/>
+      <w:lvlText w:val=""/>
+      <w:lvlJc w:val="left"/>
+      <w:pPr>
+        <w:tabs>
+          <w:tab w:val="num" w:pos="1361"/>
+        </w:tabs>
+        <w:ind w:left="1361" w:hanging="227"/>
+      </w:pPr>
+      <w:rPr>
+        <w:rFonts w:ascii="Symbol" w:hAnsi="Symbol" w:cs="Symbol" w:hint="default"/>
+      </w:rPr>
+    </w:lvl>
+    <w:lvl w:ilvl="6">
+      <w:start w:val="1"/>
+      <w:numFmt w:val="bullet"/>
+      <w:lvlText w:val=""/>
+      <w:lvlJc w:val="left"/>
+      <w:pPr>
+        <w:tabs>
+          <w:tab w:val="num" w:pos="1587"/>
+        </w:tabs>
+        <w:ind w:left="1587" w:hanging="227"/>
+      </w:pPr>
+      <w:rPr>
+        <w:rFonts w:ascii="Symbol" w:hAnsi="Symbol" w:cs="Symbol" w:hint="default"/>
+      </w:rPr>
+    </w:lvl>
+    <w:lvl w:ilvl="7">
+      <w:start w:val="1"/>
+      <w:numFmt w:val="bullet"/>
+      <w:lvlText w:val=""/>
+      <w:lvlJc w:val="left"/>
+      <w:pPr>
+        <w:tabs>
+          <w:tab w:val="num" w:pos="1814"/>
+        </w:tabs>
+        <w:ind w:left="1814" w:hanging="227"/>
+      </w:pPr>
+      <w:rPr>
+        <w:rFonts w:ascii="Symbol" w:hAnsi="Symbol" w:cs="Symbol" w:hint="default"/>
+      </w:rPr>
+    </w:lvl>
+    <w:lvl w:ilvl="8">
+      <w:start w:val="1"/>
+      <w:numFmt w:val="bullet"/>
+      <w:lvlText w:val=""/>
+      <w:lvlJc w:val="left"/>
+      <w:pPr>
+        <w:tabs>
+          <w:tab w:val="num" w:pos="2041"/>
+        </w:tabs>
+        <w:ind w:left="2041" w:hanging="227"/>
+      </w:pPr>
+      <w:rPr>
+        <w:rFonts w:ascii="Symbol" w:hAnsi="Symbol" w:cs="Symbol" w:hint="default"/>
+      </w:rPr>
+    </w:lvl>
+  </w:abstractNum>
+  <w:abstractNum w:abstractNumId="2">
+    <w:lvl w:ilvl="0">
+      <w:start w:val="1"/>
       <w:numFmt w:val="none"/>
       <w:suff w:val="nothing"/>
-      <w:lvlText w:val="%1"/>
+      <w:lvlText w:val=""/>
       <w:lvlJc w:val="left"/>
       <w:pPr>
         <w:tabs>
@@ -2701,7 +2892,7 @@
       <w:start w:val="1"/>
       <w:numFmt w:val="none"/>
       <w:suff w:val="nothing"/>
-      <w:lvlText w:val="%2"/>
+      <w:lvlText w:val=""/>
       <w:lvlJc w:val="left"/>
       <w:pPr>
         <w:tabs>
@@ -2714,7 +2905,7 @@
       <w:start w:val="1"/>
       <w:numFmt w:val="none"/>
       <w:suff w:val="nothing"/>
-      <w:lvlText w:val="%3"/>
+      <w:lvlText w:val=""/>
       <w:lvlJc w:val="left"/>
       <w:pPr>
         <w:tabs>
@@ -2727,7 +2918,7 @@
       <w:start w:val="1"/>
       <w:numFmt w:val="none"/>
       <w:suff w:val="nothing"/>
-      <w:lvlText w:val="%4"/>
+      <w:lvlText w:val=""/>
       <w:lvlJc w:val="left"/>
       <w:pPr>
         <w:tabs>
@@ -2740,7 +2931,7 @@
       <w:start w:val="1"/>
       <w:numFmt w:val="none"/>
       <w:suff w:val="nothing"/>
-      <w:lvlText w:val="%5"/>
+      <w:lvlText w:val=""/>
       <w:lvlJc w:val="left"/>
       <w:pPr>
         <w:tabs>
@@ -2753,7 +2944,7 @@
       <w:start w:val="1"/>
       <w:numFmt w:val="none"/>
       <w:suff w:val="nothing"/>
-      <w:lvlText w:val="%6"/>
+      <w:lvlText w:val=""/>
       <w:lvlJc w:val="left"/>
       <w:pPr>
         <w:tabs>
@@ -2766,7 +2957,7 @@
       <w:start w:val="1"/>
       <w:numFmt w:val="none"/>
       <w:suff w:val="nothing"/>
-      <w:lvlText w:val="%7"/>
+      <w:lvlText w:val=""/>
       <w:lvlJc w:val="left"/>
       <w:pPr>
         <w:tabs>
@@ -2779,7 +2970,7 @@
       <w:start w:val="1"/>
       <w:numFmt w:val="none"/>
       <w:suff w:val="nothing"/>
-      <w:lvlText w:val="%8"/>
+      <w:lvlText w:val=""/>
       <w:lvlJc w:val="left"/>
       <w:pPr>
         <w:tabs>
@@ -2792,7 +2983,7 @@
       <w:start w:val="1"/>
       <w:numFmt w:val="none"/>
       <w:suff w:val="nothing"/>
-      <w:lvlText w:val="%9"/>
+      <w:lvlText w:val=""/>
       <w:lvlJc w:val="left"/>
       <w:pPr>
         <w:tabs>
@@ -2800,143 +2991,6 @@
         </w:tabs>
         <w:ind w:left="0" w:hanging="0"/>
       </w:pPr>
-    </w:lvl>
-  </w:abstractNum>
-  <w:abstractNum w:abstractNumId="2">
-    <w:lvl w:ilvl="0">
-      <w:start w:val="1"/>
-      <w:numFmt w:val="bullet"/>
-      <w:lvlText w:val=""/>
-      <w:lvlJc w:val="left"/>
-      <w:pPr>
-        <w:tabs>
-          <w:tab w:val="num" w:pos="720"/>
-        </w:tabs>
-        <w:ind w:left="720" w:hanging="360"/>
-      </w:pPr>
-      <w:rPr>
-        <w:rFonts w:ascii="Symbol" w:hAnsi="Symbol" w:cs="Symbol" w:hint="default"/>
-      </w:rPr>
-    </w:lvl>
-    <w:lvl w:ilvl="1">
-      <w:start w:val="1"/>
-      <w:numFmt w:val="bullet"/>
-      <w:lvlText w:val=""/>
-      <w:lvlJc w:val="left"/>
-      <w:pPr>
-        <w:tabs>
-          <w:tab w:val="num" w:pos="1080"/>
-        </w:tabs>
-        <w:ind w:left="1080" w:hanging="360"/>
-      </w:pPr>
-      <w:rPr>
-        <w:rFonts w:ascii="Symbol" w:hAnsi="Symbol" w:cs="Symbol" w:hint="default"/>
-      </w:rPr>
-    </w:lvl>
-    <w:lvl w:ilvl="2">
-      <w:start w:val="1"/>
-      <w:numFmt w:val="bullet"/>
-      <w:lvlText w:val=""/>
-      <w:lvlJc w:val="left"/>
-      <w:pPr>
-        <w:tabs>
-          <w:tab w:val="num" w:pos="1440"/>
-        </w:tabs>
-        <w:ind w:left="1440" w:hanging="360"/>
-      </w:pPr>
-      <w:rPr>
-        <w:rFonts w:ascii="Symbol" w:hAnsi="Symbol" w:cs="Symbol" w:hint="default"/>
-      </w:rPr>
-    </w:lvl>
-    <w:lvl w:ilvl="3">
-      <w:start w:val="1"/>
-      <w:numFmt w:val="bullet"/>
-      <w:lvlText w:val=""/>
-      <w:lvlJc w:val="left"/>
-      <w:pPr>
-        <w:tabs>
-          <w:tab w:val="num" w:pos="1800"/>
-        </w:tabs>
-        <w:ind w:left="1800" w:hanging="360"/>
-      </w:pPr>
-      <w:rPr>
-        <w:rFonts w:ascii="Symbol" w:hAnsi="Symbol" w:cs="Symbol" w:hint="default"/>
-      </w:rPr>
-    </w:lvl>
-    <w:lvl w:ilvl="4">
-      <w:start w:val="1"/>
-      <w:numFmt w:val="bullet"/>
-      <w:lvlText w:val=""/>
-      <w:lvlJc w:val="left"/>
-      <w:pPr>
-        <w:tabs>
-          <w:tab w:val="num" w:pos="2160"/>
-        </w:tabs>
-        <w:ind w:left="2160" w:hanging="360"/>
-      </w:pPr>
-      <w:rPr>
-        <w:rFonts w:ascii="Symbol" w:hAnsi="Symbol" w:cs="Symbol" w:hint="default"/>
-      </w:rPr>
-    </w:lvl>
-    <w:lvl w:ilvl="5">
-      <w:start w:val="1"/>
-      <w:numFmt w:val="bullet"/>
-      <w:lvlText w:val=""/>
-      <w:lvlJc w:val="left"/>
-      <w:pPr>
-        <w:tabs>
-          <w:tab w:val="num" w:pos="2520"/>
-        </w:tabs>
-        <w:ind w:left="2520" w:hanging="360"/>
-      </w:pPr>
-      <w:rPr>
-        <w:rFonts w:ascii="Symbol" w:hAnsi="Symbol" w:cs="Symbol" w:hint="default"/>
-      </w:rPr>
-    </w:lvl>
-    <w:lvl w:ilvl="6">
-      <w:start w:val="1"/>
-      <w:numFmt w:val="bullet"/>
-      <w:lvlText w:val=""/>
-      <w:lvlJc w:val="left"/>
-      <w:pPr>
-        <w:tabs>
-          <w:tab w:val="num" w:pos="2880"/>
-        </w:tabs>
-        <w:ind w:left="2880" w:hanging="360"/>
-      </w:pPr>
-      <w:rPr>
-        <w:rFonts w:ascii="Symbol" w:hAnsi="Symbol" w:cs="Symbol" w:hint="default"/>
-      </w:rPr>
-    </w:lvl>
-    <w:lvl w:ilvl="7">
-      <w:start w:val="1"/>
-      <w:numFmt w:val="bullet"/>
-      <w:lvlText w:val=""/>
-      <w:lvlJc w:val="left"/>
-      <w:pPr>
-        <w:tabs>
-          <w:tab w:val="num" w:pos="3240"/>
-        </w:tabs>
-        <w:ind w:left="3240" w:hanging="360"/>
-      </w:pPr>
-      <w:rPr>
-        <w:rFonts w:ascii="Symbol" w:hAnsi="Symbol" w:cs="Symbol" w:hint="default"/>
-      </w:rPr>
-    </w:lvl>
-    <w:lvl w:ilvl="8">
-      <w:start w:val="1"/>
-      <w:numFmt w:val="bullet"/>
-      <w:lvlText w:val=""/>
-      <w:lvlJc w:val="left"/>
-      <w:pPr>
-        <w:tabs>
-          <w:tab w:val="num" w:pos="3600"/>
-        </w:tabs>
-        <w:ind w:left="3600" w:hanging="360"/>
-      </w:pPr>
-      <w:rPr>
-        <w:rFonts w:ascii="Symbol" w:hAnsi="Symbol" w:cs="Symbol" w:hint="default"/>
-      </w:rPr>
     </w:lvl>
   </w:abstractNum>
   <w:num w:numId="1">
@@ -2968,10 +3022,11 @@
     <w:qFormat/>
     <w:pPr>
       <w:widowControl w:val="false"/>
-      <w:kinsoku w:val="true"/>
-      <w:overflowPunct w:val="true"/>
-      <w:autoSpaceDE w:val="true"/>
+      <w:suppressAutoHyphens w:val="true"/>
+      <w:overflowPunct w:val="false"/>
       <w:bidi w:val="0"/>
+      <w:spacing w:before="0" w:after="0"/>
+      <w:jc w:val="left"/>
     </w:pPr>
     <w:rPr>
       <w:rFonts w:ascii="Times New Roman" w:hAnsi="Times New Roman" w:eastAsia="DejaVu Sans" w:cs="FreeSans"/>
@@ -3051,6 +3106,13 @@
       <w:u w:val="single"/>
     </w:rPr>
   </w:style>
+  <w:style w:type="character" w:styleId="FootnoteCharactersuser">
+    <w:name w:val="Footnote Characters (user)"/>
+    <w:qFormat/>
+    <w:rPr>
+      <w:vertAlign w:val="superscript"/>
+    </w:rPr>
+  </w:style>
   <w:style w:type="character" w:styleId="FootnoteCharacters">
     <w:name w:val="Footnote Characters"/>
     <w:qFormat/>
@@ -3073,12 +3135,17 @@
       <w:szCs w:val="20"/>
     </w:rPr>
   </w:style>
-  <w:style w:type="character" w:styleId="Bullets">
-    <w:name w:val="Bullets"/>
+  <w:style w:type="character" w:styleId="Bulletsuser">
+    <w:name w:val="Bullets (user)"/>
     <w:qFormat/>
     <w:rPr>
       <w:rFonts w:ascii="OpenSymbol" w:hAnsi="OpenSymbol" w:eastAsia="OpenSymbol" w:cs="OpenSymbol"/>
     </w:rPr>
+  </w:style>
+  <w:style w:type="character" w:styleId="NumberingSymbols">
+    <w:name w:val="Numbering Symbols"/>
+    <w:qFormat/>
+    <w:rPr/>
   </w:style>
   <w:style w:type="paragraph" w:styleId="Heading">
     <w:name w:val="Heading"/>
@@ -3153,10 +3220,11 @@
     <w:qFormat/>
     <w:pPr>
       <w:widowControl w:val="false"/>
-      <w:kinsoku w:val="true"/>
-      <w:overflowPunct w:val="true"/>
-      <w:autoSpaceDE w:val="true"/>
+      <w:suppressAutoHyphens w:val="true"/>
+      <w:overflowPunct w:val="false"/>
       <w:bidi w:val="0"/>
+      <w:spacing w:before="0" w:after="0"/>
+      <w:jc w:val="left"/>
     </w:pPr>
     <w:rPr>
       <w:rFonts w:ascii="Times New Roman" w:hAnsi="Times New Roman" w:eastAsia="DejaVu Sans" w:cs="FreeSans"/>
@@ -3174,10 +3242,11 @@
     <w:qFormat/>
     <w:pPr>
       <w:widowControl w:val="false"/>
-      <w:kinsoku w:val="true"/>
-      <w:overflowPunct w:val="true"/>
-      <w:autoSpaceDE w:val="true"/>
+      <w:suppressAutoHyphens w:val="true"/>
+      <w:overflowPunct w:val="false"/>
       <w:bidi w:val="0"/>
+      <w:spacing w:before="0" w:after="0"/>
+      <w:jc w:val="left"/>
     </w:pPr>
     <w:rPr>
       <w:rFonts w:ascii="Times New Roman" w:hAnsi="Times New Roman" w:eastAsia="DejaVu Sans" w:cs="FreeSans"/>
@@ -3222,6 +3291,10 @@
       <w:b/>
       <w:bCs/>
     </w:rPr>
+  </w:style>
+  <w:style w:type="numbering" w:styleId="Bullet">
+    <w:name w:val="Bullet •"/>
+    <w:qFormat/>
   </w:style>
 </w:styles>
 </file>

</xml_diff>